<commit_message>
Update Requerimientos del proyecto.docx
</commit_message>
<xml_diff>
--- a/Material conceptual/Requerimientos del proyecto.docx
+++ b/Material conceptual/Requerimientos del proyecto.docx
@@ -21,14 +21,7 @@
           <w:rFonts w:ascii="Segoe UI" w:hAnsi="Segoe UI" w:cs="Segoe UI"/>
           <w:color w:val="24292E"/>
         </w:rPr>
-        <w:t xml:space="preserve">agenda </w:t>
-      </w:r>
-      <w:r>
-        <w:rPr>
-          <w:rFonts w:ascii="Segoe UI" w:hAnsi="Segoe UI" w:cs="Segoe UI"/>
-          <w:color w:val="24292E"/>
-        </w:rPr>
-        <w:t>Estudiantil</w:t>
+        <w:t>agenda Estudiantil</w:t>
       </w:r>
     </w:p>
     <w:p>
@@ -255,17 +248,7 @@
           <w:sz w:val="26"/>
           <w:szCs w:val="26"/>
         </w:rPr>
-        <w:t>De guardar</w:t>
-      </w:r>
-      <w:bookmarkStart w:id="0" w:name="_GoBack"/>
-      <w:bookmarkEnd w:id="0"/>
-      <w:r>
-        <w:rPr>
-          <w:rFonts w:ascii="Arial" w:hAnsi="Arial" w:cs="Arial"/>
-          <w:sz w:val="26"/>
-          <w:szCs w:val="26"/>
-        </w:rPr>
-        <w:t xml:space="preserve"> notas</w:t>
+        <w:t>De guardar notas</w:t>
       </w:r>
     </w:p>
     <w:p>
@@ -724,73 +707,9 @@
       </w:pPr>
     </w:p>
     <w:p>
-      <w:pPr>
-        <w:pStyle w:val="Ttulo2"/>
-        <w:shd w:val="clear" w:color="auto" w:fill="FFFFFF"/>
-        <w:spacing w:before="0" w:line="240" w:lineRule="atLeast"/>
-        <w:textAlignment w:val="baseline"/>
-        <w:rPr>
-          <w:rFonts w:ascii="Arial" w:hAnsi="Arial" w:cs="Arial"/>
-          <w:color w:val="333333"/>
-          <w:sz w:val="39"/>
-          <w:szCs w:val="39"/>
-        </w:rPr>
-      </w:pPr>
-      <w:r>
-        <w:rPr>
-          <w:rFonts w:ascii="Arial" w:hAnsi="Arial" w:cs="Arial"/>
-          <w:b/>
-          <w:bCs/>
-          <w:color w:val="333333"/>
-          <w:sz w:val="39"/>
-          <w:szCs w:val="39"/>
-        </w:rPr>
-        <w:t>Responsabilidades de los usuarios</w:t>
-      </w:r>
-    </w:p>
-    <w:p>
-      <w:pPr>
-        <w:pStyle w:val="NormalWeb"/>
-        <w:shd w:val="clear" w:color="auto" w:fill="FFFFFF"/>
-        <w:spacing w:before="0" w:beforeAutospacing="0" w:after="0" w:afterAutospacing="0" w:line="420" w:lineRule="atLeast"/>
-        <w:textAlignment w:val="baseline"/>
-        <w:rPr>
-          <w:rFonts w:ascii="Arial" w:hAnsi="Arial" w:cs="Arial"/>
-          <w:sz w:val="26"/>
-          <w:szCs w:val="26"/>
-        </w:rPr>
-      </w:pPr>
-      <w:r>
-        <w:rPr>
-          <w:rFonts w:ascii="Arial" w:hAnsi="Arial" w:cs="Arial"/>
-          <w:sz w:val="26"/>
-          <w:szCs w:val="26"/>
-        </w:rPr>
-        <w:t>Dentro de las responsabilidades de los usuarios están, instruir a los analistas sobre el negocio y definir el vocabulario de su área, invertir tiempo en proporcionar requerimientos y aclarar dudas, también debe ser específico y preciso sobre las necesidades del negocio y los requerimientos del sistema.</w:t>
-      </w:r>
-    </w:p>
-    <w:p>
-      <w:pPr>
-        <w:pStyle w:val="NormalWeb"/>
-        <w:shd w:val="clear" w:color="auto" w:fill="FFFFFF"/>
-        <w:spacing w:before="0" w:beforeAutospacing="0" w:after="0" w:afterAutospacing="0" w:line="420" w:lineRule="atLeast"/>
-        <w:textAlignment w:val="baseline"/>
-        <w:rPr>
-          <w:rFonts w:ascii="Arial" w:hAnsi="Arial" w:cs="Arial"/>
-          <w:sz w:val="26"/>
-          <w:szCs w:val="26"/>
-        </w:rPr>
-      </w:pPr>
-      <w:r>
-        <w:rPr>
-          <w:rFonts w:ascii="Arial" w:hAnsi="Arial" w:cs="Arial"/>
-          <w:sz w:val="26"/>
-          <w:szCs w:val="26"/>
-        </w:rPr>
-        <w:t>Otros factores que también se deben considerar son tomar decisiones a tiempo sobre los requerimientos, respetando las estimaciones de costo y viabilidad del equipo de desarrollo, fijando prioridades para requerimientos individuales, características del sistema o casos de uso.</w:t>
-      </w:r>
-    </w:p>
-    <w:p/>
+      <w:bookmarkStart w:id="0" w:name="_GoBack"/>
+      <w:bookmarkEnd w:id="0"/>
+    </w:p>
     <w:sectPr>
       <w:pgSz w:w="12240" w:h="15840"/>
       <w:pgMar w:top="1440" w:right="1440" w:bottom="1440" w:left="1440" w:header="720" w:footer="720" w:gutter="0"/>

</xml_diff>